<commit_message>
Added a minor detail about starting up a client
</commit_message>
<xml_diff>
--- a/Network1-ProgramDetails.docx
+++ b/Network1-ProgramDetails.docx
@@ -20,6 +20,7 @@
           <w:sz w:val="40"/>
           <w:szCs w:val="48"/>
           <w:cs/>
+          <w:lang w:bidi="th-TH"/>
         </w:rPr>
         <w:t>เกมโปเกม่อนออนไลน์</w:t>
       </w:r>
@@ -38,21 +39,19 @@
           <w:sz w:val="32"/>
           <w:szCs w:val="40"/>
           <w:cs/>
-        </w:rPr>
-        <w:t>จั</w:t>
-      </w:r>
-      <w:proofErr w:type="spellStart"/>
-      <w:r>
+          <w:lang w:bidi="th-TH"/>
+        </w:rPr>
+        <w:t>จัดทำโดย</w:t>
+      </w:r>
+    </w:p>
+    <w:p>
+      <w:pPr>
         <w:rPr>
           <w:rFonts w:ascii="Angsana New" w:hAnsi="Angsana New" w:cs="Angsana New"/>
           <w:sz w:val="32"/>
           <w:szCs w:val="40"/>
-          <w:cs/>
-          <w:lang w:bidi="th-TH"/>
-        </w:rPr>
-        <w:t>ดทำ</w:t>
-      </w:r>
-      <w:proofErr w:type="spellEnd"/>
+        </w:rPr>
+      </w:pPr>
       <w:r>
         <w:rPr>
           <w:rFonts w:ascii="Angsana New" w:hAnsi="Angsana New" w:cs="Angsana New"/>
@@ -61,17 +60,20 @@
           <w:cs/>
           <w:lang w:bidi="th-TH"/>
         </w:rPr>
-        <w:t>โดย</w:t>
-      </w:r>
-    </w:p>
-    <w:p>
-      <w:pPr>
+        <w:t xml:space="preserve">นาย </w:t>
+      </w:r>
+      <w:proofErr w:type="spellStart"/>
+      <w:r>
         <w:rPr>
           <w:rFonts w:ascii="Angsana New" w:hAnsi="Angsana New" w:cs="Angsana New"/>
           <w:sz w:val="32"/>
           <w:szCs w:val="40"/>
-        </w:rPr>
-      </w:pPr>
+          <w:cs/>
+          <w:lang w:bidi="th-TH"/>
+        </w:rPr>
+        <w:t>ปิยณัฐ</w:t>
+      </w:r>
+      <w:proofErr w:type="spellEnd"/>
       <w:r>
         <w:rPr>
           <w:rFonts w:ascii="Angsana New" w:hAnsi="Angsana New" w:cs="Angsana New"/>
@@ -80,20 +82,16 @@
           <w:cs/>
           <w:lang w:bidi="th-TH"/>
         </w:rPr>
-        <w:t xml:space="preserve">นาย </w:t>
-      </w:r>
-      <w:proofErr w:type="spellStart"/>
+        <w:t xml:space="preserve"> กันเดช </w:t>
+      </w:r>
       <w:r>
         <w:rPr>
           <w:rFonts w:ascii="Angsana New" w:hAnsi="Angsana New" w:cs="Angsana New"/>
           <w:sz w:val="32"/>
           <w:szCs w:val="40"/>
-          <w:cs/>
-          <w:lang w:bidi="th-TH"/>
-        </w:rPr>
-        <w:t>ปิยณัฐ</w:t>
-      </w:r>
-      <w:proofErr w:type="spellEnd"/>
+        </w:rPr>
+        <w:t>5910401092</w:t>
+      </w:r>
       <w:r>
         <w:rPr>
           <w:rFonts w:ascii="Angsana New" w:hAnsi="Angsana New" w:cs="Angsana New"/>
@@ -102,7 +100,7 @@
           <w:cs/>
           <w:lang w:bidi="th-TH"/>
         </w:rPr>
-        <w:t xml:space="preserve"> กันเดช </w:t>
+        <w:t xml:space="preserve"> หมู่เรียน </w:t>
       </w:r>
       <w:r>
         <w:rPr>
@@ -110,35 +108,39 @@
           <w:sz w:val="32"/>
           <w:szCs w:val="40"/>
         </w:rPr>
-        <w:t>5910401092</w:t>
-      </w:r>
-      <w:r>
+        <w:t>1</w:t>
+      </w:r>
+    </w:p>
+    <w:p>
+      <w:pPr>
         <w:rPr>
           <w:rFonts w:ascii="Angsana New" w:hAnsi="Angsana New" w:cs="Angsana New"/>
           <w:sz w:val="32"/>
           <w:szCs w:val="40"/>
-          <w:cs/>
-          <w:lang w:bidi="th-TH"/>
-        </w:rPr>
-        <w:t xml:space="preserve"> หมู่เรียน </w:t>
-      </w:r>
+        </w:rPr>
+      </w:pPr>
       <w:r>
         <w:rPr>
           <w:rFonts w:ascii="Angsana New" w:hAnsi="Angsana New" w:cs="Angsana New"/>
           <w:sz w:val="32"/>
           <w:szCs w:val="40"/>
-        </w:rPr>
-        <w:t>1</w:t>
-      </w:r>
-    </w:p>
-    <w:p>
-      <w:pPr>
+          <w:cs/>
+          <w:lang w:bidi="th-TH"/>
+        </w:rPr>
+        <w:t xml:space="preserve">นาย </w:t>
+      </w:r>
+      <w:proofErr w:type="spellStart"/>
+      <w:r>
         <w:rPr>
           <w:rFonts w:ascii="Angsana New" w:hAnsi="Angsana New" w:cs="Angsana New"/>
           <w:sz w:val="32"/>
           <w:szCs w:val="40"/>
-        </w:rPr>
-      </w:pPr>
+          <w:cs/>
+          <w:lang w:bidi="th-TH"/>
+        </w:rPr>
+        <w:t>ปุญญพัฒน์</w:t>
+      </w:r>
+      <w:proofErr w:type="spellEnd"/>
       <w:r>
         <w:rPr>
           <w:rFonts w:ascii="Angsana New" w:hAnsi="Angsana New" w:cs="Angsana New"/>
@@ -147,7 +149,7 @@
           <w:cs/>
           <w:lang w:bidi="th-TH"/>
         </w:rPr>
-        <w:t xml:space="preserve">นาย </w:t>
+        <w:t xml:space="preserve"> ญาณวิ</w:t>
       </w:r>
       <w:proofErr w:type="spellStart"/>
       <w:r>
@@ -158,7 +160,7 @@
           <w:cs/>
           <w:lang w:bidi="th-TH"/>
         </w:rPr>
-        <w:t>ปุญญพัฒน์</w:t>
+        <w:t>สิฏฐ์</w:t>
       </w:r>
       <w:proofErr w:type="spellEnd"/>
       <w:r>
@@ -169,20 +171,16 @@
           <w:cs/>
           <w:lang w:bidi="th-TH"/>
         </w:rPr>
-        <w:t xml:space="preserve"> ญาณวิ</w:t>
-      </w:r>
-      <w:proofErr w:type="spellStart"/>
+        <w:t xml:space="preserve"> </w:t>
+      </w:r>
       <w:r>
         <w:rPr>
           <w:rFonts w:ascii="Angsana New" w:hAnsi="Angsana New" w:cs="Angsana New"/>
           <w:sz w:val="32"/>
           <w:szCs w:val="40"/>
-          <w:cs/>
-          <w:lang w:bidi="th-TH"/>
-        </w:rPr>
-        <w:t>สิฏฐ์</w:t>
-      </w:r>
-      <w:proofErr w:type="spellEnd"/>
+        </w:rPr>
+        <w:t xml:space="preserve">5910401106 </w:t>
+      </w:r>
       <w:r>
         <w:rPr>
           <w:rFonts w:ascii="Angsana New" w:hAnsi="Angsana New" w:cs="Angsana New"/>
@@ -191,7 +189,7 @@
           <w:cs/>
           <w:lang w:bidi="th-TH"/>
         </w:rPr>
-        <w:t xml:space="preserve"> </w:t>
+        <w:t xml:space="preserve">หมู่เรียน </w:t>
       </w:r>
       <w:r>
         <w:rPr>
@@ -199,40 +197,21 @@
           <w:sz w:val="32"/>
           <w:szCs w:val="40"/>
         </w:rPr>
-        <w:t xml:space="preserve">5910401106 </w:t>
-      </w:r>
-      <w:r>
+        <w:t>1</w:t>
+      </w:r>
+    </w:p>
+    <w:p>
+      <w:pPr>
         <w:rPr>
           <w:rFonts w:ascii="Angsana New" w:hAnsi="Angsana New" w:cs="Angsana New"/>
           <w:sz w:val="32"/>
           <w:szCs w:val="40"/>
-          <w:cs/>
-          <w:lang w:bidi="th-TH"/>
-        </w:rPr>
-        <w:t xml:space="preserve">หมู่เรียน </w:t>
-      </w:r>
-      <w:r>
-        <w:rPr>
-          <w:rFonts w:ascii="Angsana New" w:hAnsi="Angsana New" w:cs="Angsana New"/>
-          <w:sz w:val="32"/>
-          <w:szCs w:val="40"/>
-        </w:rPr>
-        <w:t>1</w:t>
-      </w:r>
-    </w:p>
-    <w:p>
-      <w:pPr>
-        <w:rPr>
-          <w:rFonts w:ascii="Angsana New" w:hAnsi="Angsana New" w:cs="Angsana New"/>
-          <w:sz w:val="32"/>
-          <w:szCs w:val="40"/>
-        </w:rPr>
-      </w:pPr>
-    </w:p>
-    <w:p>
-      <w:pPr>
-        <w:rPr>
-          <w:rFonts w:hint="cs"/>
+        </w:rPr>
+      </w:pPr>
+    </w:p>
+    <w:p>
+      <w:pPr>
+        <w:rPr>
           <w:b/>
           <w:bCs/>
           <w:sz w:val="48"/>
@@ -256,7 +235,6 @@
     <w:p>
       <w:pPr>
         <w:rPr>
-          <w:rFonts w:hint="cs"/>
           <w:sz w:val="36"/>
           <w:szCs w:val="36"/>
           <w:cs/>
@@ -467,7 +445,6 @@
     <w:p>
       <w:pPr>
         <w:rPr>
-          <w:rFonts w:hint="cs"/>
           <w:sz w:val="36"/>
           <w:szCs w:val="36"/>
           <w:cs/>
@@ -507,7 +484,55 @@
           <w:cs/>
           <w:lang w:bidi="th-TH"/>
         </w:rPr>
-        <w:t>ขึ้นมา โดยอาจจะเปิดมา 2 ตัว เพื่อทำการต่อสู้กัน</w:t>
+        <w:t>ขึ้นมา</w:t>
+      </w:r>
+      <w:r>
+        <w:rPr>
+          <w:rFonts w:hint="cs"/>
+          <w:sz w:val="36"/>
+          <w:szCs w:val="36"/>
+          <w:cs/>
+          <w:lang w:bidi="th-TH"/>
+        </w:rPr>
+        <w:t xml:space="preserve"> </w:t>
+      </w:r>
+      <w:r>
+        <w:rPr>
+          <w:rFonts w:hint="cs"/>
+          <w:sz w:val="36"/>
+          <w:szCs w:val="36"/>
+          <w:cs/>
+          <w:lang w:bidi="th-TH"/>
+        </w:rPr>
+        <w:t xml:space="preserve">โดยการรันไฟล์ </w:t>
+      </w:r>
+      <w:r>
+        <w:rPr>
+          <w:sz w:val="36"/>
+          <w:szCs w:val="36"/>
+          <w:lang w:bidi="th-TH"/>
+        </w:rPr>
+        <w:t>Client</w:t>
+      </w:r>
+      <w:bookmarkStart w:id="0" w:name="_GoBack"/>
+      <w:bookmarkEnd w:id="0"/>
+      <w:r>
+        <w:rPr>
+          <w:sz w:val="36"/>
+          <w:szCs w:val="36"/>
+          <w:lang w:bidi="th-TH"/>
+        </w:rPr>
+        <w:t>.py</w:t>
+      </w:r>
+      <w:r>
+        <w:rPr>
+          <w:rFonts w:hint="cs"/>
+          <w:sz w:val="36"/>
+          <w:szCs w:val="36"/>
+          <w:cs/>
+          <w:lang w:bidi="th-TH"/>
+        </w:rPr>
+        <w:t xml:space="preserve"> โดยอาจจะเปิดมา 2 ตัว เพื่อทำการต่อสู้กัน</w:t>
       </w:r>
     </w:p>
     <w:p>
@@ -825,7 +850,6 @@
     <w:p>
       <w:pPr>
         <w:rPr>
-          <w:rFonts w:hint="cs"/>
           <w:sz w:val="36"/>
           <w:szCs w:val="36"/>
           <w:lang w:bidi="th-TH"/>
@@ -870,7 +894,6 @@
     <w:p>
       <w:pPr>
         <w:rPr>
-          <w:rFonts w:hint="cs"/>
           <w:sz w:val="36"/>
           <w:szCs w:val="36"/>
           <w:lang w:bidi="th-TH"/>
@@ -1252,15 +1275,7 @@
           <w:szCs w:val="36"/>
           <w:lang w:bidi="th-TH"/>
         </w:rPr>
-        <w:t xml:space="preserve">challenge […]      </w:t>
-      </w:r>
-      <w:r>
-        <w:rPr>
-          <w:sz w:val="36"/>
-          <w:szCs w:val="36"/>
-          <w:lang w:bidi="th-TH"/>
-        </w:rPr>
-        <w:t xml:space="preserve">([…] </w:t>
+        <w:t xml:space="preserve">challenge […]      ([…] </w:t>
       </w:r>
       <w:r>
         <w:rPr>
@@ -1433,7 +1448,6 @@
     <w:p>
       <w:pPr>
         <w:rPr>
-          <w:rFonts w:hint="cs"/>
           <w:sz w:val="36"/>
           <w:szCs w:val="36"/>
           <w:cs/>
@@ -1490,7 +1504,7 @@
     <w:p>
       <w:pPr>
         <w:rPr>
-          <w:rFonts w:cs="Angsana New" w:hint="cs"/>
+          <w:rFonts w:cs="Angsana New"/>
           <w:lang w:bidi="th-TH"/>
         </w:rPr>
       </w:pPr>
@@ -1801,13 +1815,32 @@
     <w:p>
       <w:pPr>
         <w:rPr>
+          <w:rFonts w:cs="Angsana New"/>
+          <w:sz w:val="36"/>
+          <w:szCs w:val="36"/>
+          <w:cs/>
+          <w:lang w:bidi="th-TH"/>
+        </w:rPr>
+      </w:pPr>
+      <w:r>
+        <w:rPr>
+          <w:rFonts w:cs="Angsana New"/>
+          <w:sz w:val="36"/>
+          <w:szCs w:val="36"/>
+          <w:lang w:bidi="th-TH"/>
+        </w:rPr>
+        <w:t xml:space="preserve">9. </w:t>
+      </w:r>
+      <w:r>
+        <w:rPr>
           <w:rFonts w:cs="Angsana New" w:hint="cs"/>
           <w:sz w:val="36"/>
           <w:szCs w:val="36"/>
           <w:cs/>
           <w:lang w:bidi="th-TH"/>
         </w:rPr>
-      </w:pPr>
+        <w:t xml:space="preserve">เมื่อเลิกใช้งานแล้ว ใช้คำสั่ง </w:t>
+      </w:r>
       <w:r>
         <w:rPr>
           <w:rFonts w:cs="Angsana New"/>
@@ -1815,7 +1848,7 @@
           <w:szCs w:val="36"/>
           <w:lang w:bidi="th-TH"/>
         </w:rPr>
-        <w:t xml:space="preserve">9. </w:t>
+        <w:t xml:space="preserve">exit </w:t>
       </w:r>
       <w:r>
         <w:rPr>
@@ -1825,34 +1858,13 @@
           <w:cs/>
           <w:lang w:bidi="th-TH"/>
         </w:rPr>
-        <w:t xml:space="preserve">เมื่อเลิกใช้งานแล้ว ใช้คำสั่ง </w:t>
-      </w:r>
-      <w:r>
+        <w:t>เพื่อให้โปรแกรมจบการทำงาน</w:t>
+      </w:r>
+    </w:p>
+    <w:p>
+      <w:pPr>
         <w:rPr>
           <w:rFonts w:cs="Angsana New"/>
-          <w:sz w:val="36"/>
-          <w:szCs w:val="36"/>
-          <w:lang w:bidi="th-TH"/>
-        </w:rPr>
-        <w:t xml:space="preserve">exit </w:t>
-      </w:r>
-      <w:r>
-        <w:rPr>
-          <w:rFonts w:cs="Angsana New" w:hint="cs"/>
-          <w:sz w:val="36"/>
-          <w:szCs w:val="36"/>
-          <w:cs/>
-          <w:lang w:bidi="th-TH"/>
-        </w:rPr>
-        <w:t>เพื่อให้โปรแกรมจบการทำงาน</w:t>
-      </w:r>
-      <w:bookmarkStart w:id="0" w:name="_GoBack"/>
-      <w:bookmarkEnd w:id="0"/>
-    </w:p>
-    <w:p>
-      <w:pPr>
-        <w:rPr>
-          <w:rFonts w:cs="Angsana New" w:hint="cs"/>
           <w:sz w:val="36"/>
           <w:szCs w:val="36"/>
           <w:cs/>

</xml_diff>